<commit_message>
migraciones base de datos
</commit_message>
<xml_diff>
--- a/DOCUMENTACION/Documentacion Formulario.docx
+++ b/DOCUMENTACION/Documentacion Formulario.docx
@@ -3,25 +3,129 @@
 <w:document xmlns:wpc="http://schemas.microsoft.com/office/word/2010/wordprocessingCanvas" xmlns:cx="http://schemas.microsoft.com/office/drawing/2014/chartex" xmlns:cx1="http://schemas.microsoft.com/office/drawing/2015/9/8/chartex" xmlns:cx2="http://schemas.microsoft.com/office/drawing/2015/10/21/chartex" xmlns:cx3="http://schemas.microsoft.com/office/drawing/2016/5/9/chartex" xmlns:cx4="http://schemas.microsoft.com/office/drawing/2016/5/10/chartex" xmlns:cx5="http://schemas.microsoft.com/office/drawing/2016/5/11/chartex" xmlns:cx6="http://schemas.microsoft.com/office/drawing/2016/5/12/chartex" xmlns:cx7="http://schemas.microsoft.com/office/drawing/2016/5/13/chartex" xmlns:cx8="http://schemas.microsoft.com/office/drawing/2016/5/14/chartex" xmlns:mc="http://schemas.openxmlformats.org/markup-compatibility/2006" xmlns:aink="http://schemas.microsoft.com/office/drawing/2016/ink" xmlns:am3d="http://schemas.microsoft.com/office/drawing/2017/model3d" xmlns:o="urn:schemas-microsoft-com:office:office" xmlns:oel="http://schemas.microsoft.com/office/2019/extlst" xmlns:r="http://schemas.openxmlformats.org/officeDocument/2006/relationships" xmlns:m="http://schemas.openxmlformats.org/officeDocument/2006/math" xmlns:v="urn:schemas-microsoft-com:vml" xmlns:wp14="http://schemas.microsoft.com/office/word/2010/wordprocessingDrawing" xmlns:wp="http://schemas.openxmlformats.org/drawingml/2006/wordprocessingDrawing" xmlns:w10="urn:schemas-microsoft-com:office:word" xmlns:w="http://schemas.openxmlformats.org/wordprocessingml/2006/main" xmlns:w14="http://schemas.microsoft.com/office/word/2010/wordml" xmlns:w15="http://schemas.microsoft.com/office/word/2012/wordml" xmlns:w16cex="http://schemas.microsoft.com/office/word/2018/wordml/cex" xmlns:w16cid="http://schemas.microsoft.com/office/word/2016/wordml/cid" xmlns:w16="http://schemas.microsoft.com/office/word/2018/wordml" xmlns:w16sdtdh="http://schemas.microsoft.com/office/word/2020/wordml/sdtdatahash" xmlns:w16se="http://schemas.microsoft.com/office/word/2015/wordml/symex" xmlns:wpg="http://schemas.microsoft.com/office/word/2010/wordprocessingGroup" xmlns:wpi="http://schemas.microsoft.com/office/word/2010/wordprocessingInk" xmlns:wne="http://schemas.microsoft.com/office/word/2006/wordml" xmlns:wps="http://schemas.microsoft.com/office/word/2010/wordprocessingShape" mc:Ignorable="w14 w15 w16se w16cid w16 w16cex w16sdtdh wp14">
   <w:body>
     <w:p>
-      <w:r>
-        <w:t xml:space="preserve">composer create-project laravel/laravel </w:t>
-      </w:r>
+      <w:proofErr w:type="spellStart"/>
+      <w:r>
+        <w:t>composer</w:t>
+      </w:r>
+      <w:proofErr w:type="spellEnd"/>
+      <w:r>
+        <w:t xml:space="preserve"> </w:t>
+      </w:r>
+      <w:proofErr w:type="spellStart"/>
+      <w:r>
+        <w:t>create-project</w:t>
+      </w:r>
+      <w:proofErr w:type="spellEnd"/>
+      <w:r>
+        <w:t xml:space="preserve"> </w:t>
+      </w:r>
+      <w:proofErr w:type="spellStart"/>
+      <w:r>
+        <w:t>laravel</w:t>
+      </w:r>
+      <w:proofErr w:type="spellEnd"/>
+      <w:r>
+        <w:t>/</w:t>
+      </w:r>
+      <w:proofErr w:type="spellStart"/>
+      <w:r>
+        <w:t>laravel</w:t>
+      </w:r>
+      <w:proofErr w:type="spellEnd"/>
+      <w:r>
+        <w:t xml:space="preserve"> </w:t>
+      </w:r>
+      <w:proofErr w:type="spellStart"/>
       <w:r>
         <w:t>FeriaEmpleo</w:t>
       </w:r>
+      <w:proofErr w:type="spellEnd"/>
     </w:p>
     <w:p>
-      <w:r>
-        <w:t>composer require livewire/livewire</w:t>
-      </w:r>
+      <w:proofErr w:type="spellStart"/>
+      <w:r>
+        <w:t>composer</w:t>
+      </w:r>
+      <w:proofErr w:type="spellEnd"/>
+      <w:r>
+        <w:t xml:space="preserve"> </w:t>
+      </w:r>
+      <w:proofErr w:type="spellStart"/>
+      <w:r>
+        <w:t>require</w:t>
+      </w:r>
+      <w:proofErr w:type="spellEnd"/>
+      <w:r>
+        <w:t xml:space="preserve"> </w:t>
+      </w:r>
+      <w:proofErr w:type="spellStart"/>
+      <w:r>
+        <w:t>livewire</w:t>
+      </w:r>
+      <w:proofErr w:type="spellEnd"/>
+      <w:r>
+        <w:t>/</w:t>
+      </w:r>
+      <w:proofErr w:type="spellStart"/>
+      <w:r>
+        <w:t>livewire</w:t>
+      </w:r>
+      <w:proofErr w:type="spellEnd"/>
     </w:p>
     <w:p/>
     <w:p>
-      <w:r>
-        <w:t xml:space="preserve">composer.json borrar eesto: </w:t>
-      </w:r>
-      <w:r>
-        <w:t>\"php artisan pail --timeout=0\"</w:t>
+      <w:proofErr w:type="spellStart"/>
+      <w:proofErr w:type="gramStart"/>
+      <w:r>
+        <w:t>composer.json</w:t>
+      </w:r>
+      <w:proofErr w:type="spellEnd"/>
+      <w:proofErr w:type="gramEnd"/>
+      <w:r>
+        <w:t xml:space="preserve"> borrar </w:t>
+      </w:r>
+      <w:proofErr w:type="spellStart"/>
+      <w:r>
+        <w:t>eesto</w:t>
+      </w:r>
+      <w:proofErr w:type="spellEnd"/>
+      <w:r>
+        <w:t xml:space="preserve">: </w:t>
+      </w:r>
+      <w:r>
+        <w:t>\"</w:t>
+      </w:r>
+      <w:proofErr w:type="spellStart"/>
+      <w:r>
+        <w:t>php</w:t>
+      </w:r>
+      <w:proofErr w:type="spellEnd"/>
+      <w:r>
+        <w:t xml:space="preserve"> </w:t>
+      </w:r>
+      <w:proofErr w:type="spellStart"/>
+      <w:r>
+        <w:t>artisan</w:t>
+      </w:r>
+      <w:proofErr w:type="spellEnd"/>
+      <w:r>
+        <w:t xml:space="preserve"> </w:t>
+      </w:r>
+      <w:proofErr w:type="spellStart"/>
+      <w:r>
+        <w:t>pail</w:t>
+      </w:r>
+      <w:proofErr w:type="spellEnd"/>
+      <w:r>
+        <w:t xml:space="preserve"> --</w:t>
+      </w:r>
+      <w:proofErr w:type="spellStart"/>
+      <w:r>
+        <w:t>timeout</w:t>
+      </w:r>
+      <w:proofErr w:type="spellEnd"/>
+      <w:r>
+        <w:t>=0\"</w:t>
       </w:r>
     </w:p>
     <w:p/>
@@ -33,11 +137,19 @@
     </w:p>
     <w:p>
       <w:r>
-        <w:t>Ejecutarlo como admin</w:t>
-      </w:r>
+        <w:t xml:space="preserve">Ejecutarlo como </w:t>
+      </w:r>
+      <w:proofErr w:type="spellStart"/>
+      <w:r>
+        <w:t>admin</w:t>
+      </w:r>
+      <w:proofErr w:type="spellEnd"/>
     </w:p>
     <w:p>
       <w:r>
+        <w:rPr>
+          <w:noProof/>
+        </w:rPr>
         <w:drawing>
           <wp:anchor distT="0" distB="0" distL="114300" distR="114300" simplePos="0" relativeHeight="251658240" behindDoc="1" locked="0" layoutInCell="1" allowOverlap="1" wp14:anchorId="005E7258" wp14:editId="12857EE2">
             <wp:simplePos x="0" y="0"/>
@@ -118,11 +230,22 @@
     <w:p>
       <w:r>
         <w:lastRenderedPageBreak/>
-        <w:t>Dar a todo permisos en la carpeta del proyecto</w:t>
+        <w:t xml:space="preserve">Dar a </w:t>
+      </w:r>
+      <w:proofErr w:type="gramStart"/>
+      <w:r>
+        <w:t>todo permisos</w:t>
+      </w:r>
+      <w:proofErr w:type="gramEnd"/>
+      <w:r>
+        <w:t xml:space="preserve"> en la carpeta del proyecto</w:t>
       </w:r>
     </w:p>
     <w:p>
       <w:r>
+        <w:rPr>
+          <w:noProof/>
+        </w:rPr>
         <w:drawing>
           <wp:anchor distT="0" distB="0" distL="114300" distR="114300" simplePos="0" relativeHeight="251659264" behindDoc="0" locked="0" layoutInCell="1" allowOverlap="1" wp14:anchorId="20341465" wp14:editId="0B397BD7">
             <wp:simplePos x="0" y="0"/>
@@ -194,30 +317,170 @@
     <w:p/>
     <w:p/>
     <w:p>
-      <w:r>
-        <w:t>Composer install</w:t>
-      </w:r>
+      <w:proofErr w:type="spellStart"/>
+      <w:r>
+        <w:t>Composer</w:t>
+      </w:r>
+      <w:proofErr w:type="spellEnd"/>
+      <w:r>
+        <w:t xml:space="preserve"> </w:t>
+      </w:r>
+      <w:proofErr w:type="spellStart"/>
+      <w:r>
+        <w:t>install</w:t>
+      </w:r>
+      <w:proofErr w:type="spellEnd"/>
     </w:p>
     <w:p>
-      <w:r>
-        <w:t>Npm install</w:t>
-      </w:r>
+      <w:proofErr w:type="spellStart"/>
+      <w:r>
+        <w:t>Npm</w:t>
+      </w:r>
+      <w:proofErr w:type="spellEnd"/>
+      <w:r>
+        <w:t xml:space="preserve"> </w:t>
+      </w:r>
+      <w:proofErr w:type="spellStart"/>
+      <w:r>
+        <w:t>install</w:t>
+      </w:r>
+      <w:proofErr w:type="spellEnd"/>
     </w:p>
     <w:p>
-      <w:r>
-        <w:t>Php artisan storage:link</w:t>
-      </w:r>
+      <w:proofErr w:type="spellStart"/>
+      <w:r>
+        <w:t>Php</w:t>
+      </w:r>
+      <w:proofErr w:type="spellEnd"/>
+      <w:r>
+        <w:t xml:space="preserve"> </w:t>
+      </w:r>
+      <w:proofErr w:type="spellStart"/>
+      <w:r>
+        <w:t>artisan</w:t>
+      </w:r>
+      <w:proofErr w:type="spellEnd"/>
+      <w:r>
+        <w:t xml:space="preserve"> </w:t>
+      </w:r>
+      <w:proofErr w:type="spellStart"/>
+      <w:proofErr w:type="gramStart"/>
+      <w:r>
+        <w:t>storage:link</w:t>
+      </w:r>
+      <w:proofErr w:type="spellEnd"/>
+      <w:proofErr w:type="gramEnd"/>
     </w:p>
     <w:p>
-      <w:r>
-        <w:t>Php artisan generate:key</w:t>
-      </w:r>
+      <w:proofErr w:type="spellStart"/>
+      <w:r>
+        <w:t>Php</w:t>
+      </w:r>
+      <w:proofErr w:type="spellEnd"/>
+      <w:r>
+        <w:t xml:space="preserve"> </w:t>
+      </w:r>
+      <w:proofErr w:type="spellStart"/>
+      <w:r>
+        <w:t>artisan</w:t>
+      </w:r>
+      <w:proofErr w:type="spellEnd"/>
+      <w:r>
+        <w:t xml:space="preserve"> </w:t>
+      </w:r>
+      <w:proofErr w:type="spellStart"/>
+      <w:r>
+        <w:t>generate:key</w:t>
+      </w:r>
+      <w:proofErr w:type="spellEnd"/>
     </w:p>
     <w:p>
-      <w:r>
-        <w:t>Php aritsan migrate</w:t>
-      </w:r>
+      <w:proofErr w:type="spellStart"/>
+      <w:r>
+        <w:t>Php</w:t>
+      </w:r>
+      <w:proofErr w:type="spellEnd"/>
+      <w:r>
+        <w:t xml:space="preserve"> </w:t>
+      </w:r>
+      <w:proofErr w:type="spellStart"/>
+      <w:r>
+        <w:t>aritsan</w:t>
+      </w:r>
+      <w:proofErr w:type="spellEnd"/>
+      <w:r>
+        <w:t xml:space="preserve"> </w:t>
+      </w:r>
+      <w:proofErr w:type="spellStart"/>
+      <w:r>
+        <w:t>migrate</w:t>
+      </w:r>
+      <w:proofErr w:type="spellEnd"/>
     </w:p>
+    <w:p/>
+    <w:p>
+      <w:r>
+        <w:br w:type="page"/>
+      </w:r>
+    </w:p>
+    <w:p>
+      <w:proofErr w:type="spellStart"/>
+      <w:r>
+        <w:lastRenderedPageBreak/>
+        <w:t>php</w:t>
+      </w:r>
+      <w:proofErr w:type="spellEnd"/>
+      <w:r>
+        <w:t xml:space="preserve"> </w:t>
+      </w:r>
+      <w:proofErr w:type="spellStart"/>
+      <w:r>
+        <w:t>artisan</w:t>
+      </w:r>
+      <w:proofErr w:type="spellEnd"/>
+      <w:r>
+        <w:t xml:space="preserve"> </w:t>
+      </w:r>
+      <w:proofErr w:type="spellStart"/>
+      <w:proofErr w:type="gramStart"/>
+      <w:r>
+        <w:t>make:model</w:t>
+      </w:r>
+      <w:proofErr w:type="spellEnd"/>
+      <w:proofErr w:type="gramEnd"/>
+      <w:r>
+        <w:t xml:space="preserve"> Solicitud -m</w:t>
+      </w:r>
+    </w:p>
+    <w:p>
+      <w:proofErr w:type="spellStart"/>
+      <w:r>
+        <w:t>php</w:t>
+      </w:r>
+      <w:proofErr w:type="spellEnd"/>
+      <w:r>
+        <w:t xml:space="preserve"> </w:t>
+      </w:r>
+      <w:proofErr w:type="spellStart"/>
+      <w:r>
+        <w:t>artisan</w:t>
+      </w:r>
+      <w:proofErr w:type="spellEnd"/>
+      <w:r>
+        <w:t xml:space="preserve"> </w:t>
+      </w:r>
+      <w:proofErr w:type="spellStart"/>
+      <w:proofErr w:type="gramStart"/>
+      <w:r>
+        <w:t>make:model</w:t>
+      </w:r>
+      <w:proofErr w:type="spellEnd"/>
+      <w:proofErr w:type="gramEnd"/>
+      <w:r>
+        <w:t xml:space="preserve"> Estados -m</w:t>
+      </w:r>
+    </w:p>
+    <w:p/>
     <w:sectPr>
       <w:pgSz w:w="12240" w:h="15840"/>
       <w:pgMar w:top="1417" w:right="1701" w:bottom="1417" w:left="1701" w:header="708" w:footer="708" w:gutter="0"/>

</xml_diff>

<commit_message>
cambios diseño y validaciones
</commit_message>
<xml_diff>
--- a/DOCUMENTACION/Documentacion Formulario.docx
+++ b/DOCUMENTACION/Documentacion Formulario.docx
@@ -3,129 +3,25 @@
 <w:document xmlns:wpc="http://schemas.microsoft.com/office/word/2010/wordprocessingCanvas" xmlns:cx="http://schemas.microsoft.com/office/drawing/2014/chartex" xmlns:cx1="http://schemas.microsoft.com/office/drawing/2015/9/8/chartex" xmlns:cx2="http://schemas.microsoft.com/office/drawing/2015/10/21/chartex" xmlns:cx3="http://schemas.microsoft.com/office/drawing/2016/5/9/chartex" xmlns:cx4="http://schemas.microsoft.com/office/drawing/2016/5/10/chartex" xmlns:cx5="http://schemas.microsoft.com/office/drawing/2016/5/11/chartex" xmlns:cx6="http://schemas.microsoft.com/office/drawing/2016/5/12/chartex" xmlns:cx7="http://schemas.microsoft.com/office/drawing/2016/5/13/chartex" xmlns:cx8="http://schemas.microsoft.com/office/drawing/2016/5/14/chartex" xmlns:mc="http://schemas.openxmlformats.org/markup-compatibility/2006" xmlns:aink="http://schemas.microsoft.com/office/drawing/2016/ink" xmlns:am3d="http://schemas.microsoft.com/office/drawing/2017/model3d" xmlns:o="urn:schemas-microsoft-com:office:office" xmlns:oel="http://schemas.microsoft.com/office/2019/extlst" xmlns:r="http://schemas.openxmlformats.org/officeDocument/2006/relationships" xmlns:m="http://schemas.openxmlformats.org/officeDocument/2006/math" xmlns:v="urn:schemas-microsoft-com:vml" xmlns:wp14="http://schemas.microsoft.com/office/word/2010/wordprocessingDrawing" xmlns:wp="http://schemas.openxmlformats.org/drawingml/2006/wordprocessingDrawing" xmlns:w10="urn:schemas-microsoft-com:office:word" xmlns:w="http://schemas.openxmlformats.org/wordprocessingml/2006/main" xmlns:w14="http://schemas.microsoft.com/office/word/2010/wordml" xmlns:w15="http://schemas.microsoft.com/office/word/2012/wordml" xmlns:w16cex="http://schemas.microsoft.com/office/word/2018/wordml/cex" xmlns:w16cid="http://schemas.microsoft.com/office/word/2016/wordml/cid" xmlns:w16="http://schemas.microsoft.com/office/word/2018/wordml" xmlns:w16sdtdh="http://schemas.microsoft.com/office/word/2020/wordml/sdtdatahash" xmlns:w16se="http://schemas.microsoft.com/office/word/2015/wordml/symex" xmlns:wpg="http://schemas.microsoft.com/office/word/2010/wordprocessingGroup" xmlns:wpi="http://schemas.microsoft.com/office/word/2010/wordprocessingInk" xmlns:wne="http://schemas.microsoft.com/office/word/2006/wordml" xmlns:wps="http://schemas.microsoft.com/office/word/2010/wordprocessingShape" mc:Ignorable="w14 w15 w16se w16cid w16 w16cex w16sdtdh wp14">
   <w:body>
     <w:p>
-      <w:proofErr w:type="spellStart"/>
-      <w:r>
-        <w:t>composer</w:t>
-      </w:r>
-      <w:proofErr w:type="spellEnd"/>
-      <w:r>
-        <w:t xml:space="preserve"> </w:t>
-      </w:r>
-      <w:proofErr w:type="spellStart"/>
-      <w:r>
-        <w:t>create-project</w:t>
-      </w:r>
-      <w:proofErr w:type="spellEnd"/>
-      <w:r>
-        <w:t xml:space="preserve"> </w:t>
-      </w:r>
-      <w:proofErr w:type="spellStart"/>
-      <w:r>
-        <w:t>laravel</w:t>
-      </w:r>
-      <w:proofErr w:type="spellEnd"/>
-      <w:r>
-        <w:t>/</w:t>
-      </w:r>
-      <w:proofErr w:type="spellStart"/>
-      <w:r>
-        <w:t>laravel</w:t>
-      </w:r>
-      <w:proofErr w:type="spellEnd"/>
-      <w:r>
-        <w:t xml:space="preserve"> </w:t>
-      </w:r>
-      <w:proofErr w:type="spellStart"/>
+      <w:r>
+        <w:t xml:space="preserve">composer create-project laravel/laravel </w:t>
+      </w:r>
       <w:r>
         <w:t>FeriaEmpleo</w:t>
       </w:r>
-      <w:proofErr w:type="spellEnd"/>
-    </w:p>
-    <w:p>
-      <w:proofErr w:type="spellStart"/>
-      <w:r>
-        <w:t>composer</w:t>
-      </w:r>
-      <w:proofErr w:type="spellEnd"/>
-      <w:r>
-        <w:t xml:space="preserve"> </w:t>
-      </w:r>
-      <w:proofErr w:type="spellStart"/>
-      <w:r>
-        <w:t>require</w:t>
-      </w:r>
-      <w:proofErr w:type="spellEnd"/>
-      <w:r>
-        <w:t xml:space="preserve"> </w:t>
-      </w:r>
-      <w:proofErr w:type="spellStart"/>
-      <w:r>
-        <w:t>livewire</w:t>
-      </w:r>
-      <w:proofErr w:type="spellEnd"/>
-      <w:r>
-        <w:t>/</w:t>
-      </w:r>
-      <w:proofErr w:type="spellStart"/>
-      <w:r>
-        <w:t>livewire</w:t>
-      </w:r>
-      <w:proofErr w:type="spellEnd"/>
-    </w:p>
-    <w:p/>
-    <w:p>
-      <w:proofErr w:type="spellStart"/>
-      <w:proofErr w:type="gramStart"/>
-      <w:r>
-        <w:t>composer.json</w:t>
-      </w:r>
-      <w:proofErr w:type="spellEnd"/>
-      <w:proofErr w:type="gramEnd"/>
-      <w:r>
-        <w:t xml:space="preserve"> borrar </w:t>
-      </w:r>
-      <w:proofErr w:type="spellStart"/>
-      <w:r>
-        <w:t>eesto</w:t>
-      </w:r>
-      <w:proofErr w:type="spellEnd"/>
-      <w:r>
-        <w:t xml:space="preserve">: </w:t>
-      </w:r>
-      <w:r>
-        <w:t>\"</w:t>
-      </w:r>
-      <w:proofErr w:type="spellStart"/>
-      <w:r>
-        <w:t>php</w:t>
-      </w:r>
-      <w:proofErr w:type="spellEnd"/>
-      <w:r>
-        <w:t xml:space="preserve"> </w:t>
-      </w:r>
-      <w:proofErr w:type="spellStart"/>
-      <w:r>
-        <w:t>artisan</w:t>
-      </w:r>
-      <w:proofErr w:type="spellEnd"/>
-      <w:r>
-        <w:t xml:space="preserve"> </w:t>
-      </w:r>
-      <w:proofErr w:type="spellStart"/>
-      <w:r>
-        <w:t>pail</w:t>
-      </w:r>
-      <w:proofErr w:type="spellEnd"/>
-      <w:r>
-        <w:t xml:space="preserve"> --</w:t>
-      </w:r>
-      <w:proofErr w:type="spellStart"/>
-      <w:r>
-        <w:t>timeout</w:t>
-      </w:r>
-      <w:proofErr w:type="spellEnd"/>
-      <w:r>
-        <w:t>=0\"</w:t>
+    </w:p>
+    <w:p>
+      <w:r>
+        <w:t>composer require livewire/livewire</w:t>
+      </w:r>
+    </w:p>
+    <w:p/>
+    <w:p>
+      <w:r>
+        <w:t xml:space="preserve">composer.json borrar eesto: </w:t>
+      </w:r>
+      <w:r>
+        <w:t>\"php artisan pail --timeout=0\"</w:t>
       </w:r>
     </w:p>
     <w:p/>
@@ -137,13 +33,8 @@
     </w:p>
     <w:p>
       <w:r>
-        <w:t xml:space="preserve">Ejecutarlo como </w:t>
-      </w:r>
-      <w:proofErr w:type="spellStart"/>
-      <w:r>
-        <w:t>admin</w:t>
-      </w:r>
-      <w:proofErr w:type="spellEnd"/>
+        <w:t>Ejecutarlo como admin</w:t>
+      </w:r>
     </w:p>
     <w:p>
       <w:r>
@@ -230,15 +121,7 @@
     <w:p>
       <w:r>
         <w:lastRenderedPageBreak/>
-        <w:t xml:space="preserve">Dar a </w:t>
-      </w:r>
-      <w:proofErr w:type="gramStart"/>
-      <w:r>
-        <w:t>todo permisos</w:t>
-      </w:r>
-      <w:proofErr w:type="gramEnd"/>
-      <w:r>
-        <w:t xml:space="preserve"> en la carpeta del proyecto</w:t>
+        <w:t>Dar a todo permisos en la carpeta del proyecto</w:t>
       </w:r>
     </w:p>
     <w:p>
@@ -317,105 +200,29 @@
     <w:p/>
     <w:p/>
     <w:p>
-      <w:proofErr w:type="spellStart"/>
-      <w:r>
-        <w:t>Composer</w:t>
-      </w:r>
-      <w:proofErr w:type="spellEnd"/>
-      <w:r>
-        <w:t xml:space="preserve"> </w:t>
-      </w:r>
-      <w:proofErr w:type="spellStart"/>
-      <w:r>
-        <w:t>install</w:t>
-      </w:r>
-      <w:proofErr w:type="spellEnd"/>
-    </w:p>
-    <w:p>
-      <w:proofErr w:type="spellStart"/>
-      <w:r>
-        <w:t>Npm</w:t>
-      </w:r>
-      <w:proofErr w:type="spellEnd"/>
-      <w:r>
-        <w:t xml:space="preserve"> </w:t>
-      </w:r>
-      <w:proofErr w:type="spellStart"/>
-      <w:r>
-        <w:t>install</w:t>
-      </w:r>
-      <w:proofErr w:type="spellEnd"/>
-    </w:p>
-    <w:p>
-      <w:proofErr w:type="spellStart"/>
-      <w:r>
-        <w:t>Php</w:t>
-      </w:r>
-      <w:proofErr w:type="spellEnd"/>
-      <w:r>
-        <w:t xml:space="preserve"> </w:t>
-      </w:r>
-      <w:proofErr w:type="spellStart"/>
-      <w:r>
-        <w:t>artisan</w:t>
-      </w:r>
-      <w:proofErr w:type="spellEnd"/>
-      <w:r>
-        <w:t xml:space="preserve"> </w:t>
-      </w:r>
-      <w:proofErr w:type="spellStart"/>
-      <w:proofErr w:type="gramStart"/>
-      <w:r>
-        <w:t>storage:link</w:t>
-      </w:r>
-      <w:proofErr w:type="spellEnd"/>
-      <w:proofErr w:type="gramEnd"/>
-    </w:p>
-    <w:p>
-      <w:proofErr w:type="spellStart"/>
-      <w:r>
-        <w:t>Php</w:t>
-      </w:r>
-      <w:proofErr w:type="spellEnd"/>
-      <w:r>
-        <w:t xml:space="preserve"> </w:t>
-      </w:r>
-      <w:proofErr w:type="spellStart"/>
-      <w:r>
-        <w:t>artisan</w:t>
-      </w:r>
-      <w:proofErr w:type="spellEnd"/>
-      <w:r>
-        <w:t xml:space="preserve"> </w:t>
-      </w:r>
-      <w:proofErr w:type="spellStart"/>
-      <w:r>
-        <w:t>generate:key</w:t>
-      </w:r>
-      <w:proofErr w:type="spellEnd"/>
-    </w:p>
-    <w:p>
-      <w:proofErr w:type="spellStart"/>
-      <w:r>
-        <w:t>Php</w:t>
-      </w:r>
-      <w:proofErr w:type="spellEnd"/>
-      <w:r>
-        <w:t xml:space="preserve"> </w:t>
-      </w:r>
-      <w:proofErr w:type="spellStart"/>
-      <w:r>
-        <w:t>aritsan</w:t>
-      </w:r>
-      <w:proofErr w:type="spellEnd"/>
-      <w:r>
-        <w:t xml:space="preserve"> </w:t>
-      </w:r>
-      <w:proofErr w:type="spellStart"/>
-      <w:r>
-        <w:t>migrate</w:t>
-      </w:r>
-      <w:proofErr w:type="spellEnd"/>
+      <w:r>
+        <w:t>Composer install</w:t>
+      </w:r>
+    </w:p>
+    <w:p>
+      <w:r>
+        <w:t>Npm install</w:t>
+      </w:r>
+    </w:p>
+    <w:p>
+      <w:r>
+        <w:t>Php artisan storage:link</w:t>
+      </w:r>
+    </w:p>
+    <w:p>
+      <w:r>
+        <w:t>Php artisan generate:key</w:t>
+      </w:r>
+    </w:p>
+    <w:p>
+      <w:r>
+        <w:t>Php aritsan migrate</w:t>
+      </w:r>
     </w:p>
     <w:p/>
     <w:p>
@@ -424,98 +231,29 @@
       </w:r>
     </w:p>
     <w:p>
-      <w:proofErr w:type="spellStart"/>
       <w:r>
         <w:lastRenderedPageBreak/>
-        <w:t>php</w:t>
-      </w:r>
-      <w:proofErr w:type="spellEnd"/>
-      <w:r>
-        <w:t xml:space="preserve"> </w:t>
-      </w:r>
-      <w:proofErr w:type="spellStart"/>
-      <w:r>
-        <w:t>artisan</w:t>
-      </w:r>
-      <w:proofErr w:type="spellEnd"/>
-      <w:r>
-        <w:t xml:space="preserve"> </w:t>
-      </w:r>
-      <w:proofErr w:type="spellStart"/>
-      <w:proofErr w:type="gramStart"/>
-      <w:r>
-        <w:t>make:model</w:t>
-      </w:r>
-      <w:proofErr w:type="spellEnd"/>
-      <w:proofErr w:type="gramEnd"/>
-      <w:r>
-        <w:t xml:space="preserve"> Solicitud -m</w:t>
-      </w:r>
-    </w:p>
-    <w:p>
-      <w:proofErr w:type="spellStart"/>
-      <w:r>
-        <w:t>php</w:t>
-      </w:r>
-      <w:proofErr w:type="spellEnd"/>
-      <w:r>
-        <w:t xml:space="preserve"> </w:t>
-      </w:r>
-      <w:proofErr w:type="spellStart"/>
-      <w:r>
-        <w:t>artisan</w:t>
-      </w:r>
-      <w:proofErr w:type="spellEnd"/>
-      <w:r>
-        <w:t xml:space="preserve"> </w:t>
-      </w:r>
-      <w:proofErr w:type="spellStart"/>
-      <w:proofErr w:type="gramStart"/>
-      <w:r>
-        <w:t>make:model</w:t>
-      </w:r>
-      <w:proofErr w:type="spellEnd"/>
-      <w:proofErr w:type="gramEnd"/>
-      <w:r>
-        <w:t xml:space="preserve"> Estados -m</w:t>
-      </w:r>
-    </w:p>
-    <w:p>
-      <w:proofErr w:type="spellStart"/>
-      <w:r>
-        <w:t>php</w:t>
-      </w:r>
-      <w:proofErr w:type="spellEnd"/>
-      <w:r>
-        <w:t xml:space="preserve"> </w:t>
-      </w:r>
-      <w:proofErr w:type="spellStart"/>
-      <w:r>
-        <w:t>artisan</w:t>
-      </w:r>
-      <w:proofErr w:type="spellEnd"/>
-      <w:r>
-        <w:t xml:space="preserve"> </w:t>
-      </w:r>
-      <w:proofErr w:type="spellStart"/>
-      <w:proofErr w:type="gramStart"/>
-      <w:r>
-        <w:t>make:model</w:t>
-      </w:r>
-      <w:proofErr w:type="spellEnd"/>
-      <w:proofErr w:type="gramEnd"/>
-      <w:r>
-        <w:t xml:space="preserve"> </w:t>
-      </w:r>
-      <w:proofErr w:type="spellStart"/>
-      <w:r>
-        <w:t>SolicitudAcceso</w:t>
-      </w:r>
-      <w:proofErr w:type="spellEnd"/>
-      <w:r>
-        <w:t xml:space="preserve"> -m</w:t>
-      </w:r>
-    </w:p>
+        <w:t>php artisan make:model Solicitud -m</w:t>
+      </w:r>
+    </w:p>
+    <w:p>
+      <w:r>
+        <w:t>php artisan make:model Estados -m</w:t>
+      </w:r>
+    </w:p>
+    <w:p>
+      <w:r>
+        <w:t>php artisan make:model SolicitudAcceso -m</w:t>
+      </w:r>
+    </w:p>
+    <w:p/>
+    <w:p/>
+    <w:p>
+      <w:r>
+        <w:t>composer require simplesoftwareio/simple-qrcode</w:t>
+      </w:r>
+    </w:p>
+    <w:p/>
     <w:p/>
     <w:sectPr>
       <w:pgSz w:w="12240" w:h="15840"/>
@@ -1130,7 +868,6 @@
   <w:style w:type="character" w:default="1" w:styleId="Fuentedeprrafopredeter">
     <w:name w:val="Default Paragraph Font"/>
     <w:uiPriority w:val="1"/>
-    <w:semiHidden/>
     <w:unhideWhenUsed/>
   </w:style>
   <w:style w:type="table" w:default="1" w:styleId="Tablanormal">

</xml_diff>